<commit_message>
atividade de arq comp finalizada e organização de arquivos
</commit_message>
<xml_diff>
--- a/Arq. Comp/Sprint2/Aula09/Lista booleana 2.docx
+++ b/Arq. Comp/Sprint2/Aula09/Lista booleana 2.docx
@@ -425,15 +425,33 @@
           <w:szCs w:val="24"/>
         </w:rPr>
         <w:lastRenderedPageBreak/>
-        <w:t xml:space="preserve">S = </w:t>
-      </w:r>
-      <w:r>
-        <w:rPr>
-          <w:rFonts w:ascii="Arial" w:hAnsi="Arial" w:cs="Arial"/>
-          <w:sz w:val="24"/>
-          <w:szCs w:val="24"/>
-        </w:rPr>
-        <w:t>!((</w:t>
+        <w:t xml:space="preserve">S </w:t>
+      </w:r>
+      <w:proofErr w:type="gramStart"/>
+      <w:r>
+        <w:rPr>
+          <w:rFonts w:ascii="Arial" w:hAnsi="Arial" w:cs="Arial"/>
+          <w:sz w:val="24"/>
+          <w:szCs w:val="24"/>
+        </w:rPr>
+        <w:t xml:space="preserve">= </w:t>
+      </w:r>
+      <w:r>
+        <w:rPr>
+          <w:rFonts w:ascii="Arial" w:hAnsi="Arial" w:cs="Arial"/>
+          <w:sz w:val="24"/>
+          <w:szCs w:val="24"/>
+        </w:rPr>
+        <w:t>!</w:t>
+      </w:r>
+      <w:proofErr w:type="gramEnd"/>
+      <w:r>
+        <w:rPr>
+          <w:rFonts w:ascii="Arial" w:hAnsi="Arial" w:cs="Arial"/>
+          <w:sz w:val="24"/>
+          <w:szCs w:val="24"/>
+        </w:rPr>
+        <w:t>((</w:t>
       </w:r>
       <w:r>
         <w:rPr>
@@ -640,6 +658,7 @@
           <w:szCs w:val="24"/>
         </w:rPr>
       </w:pPr>
+      <w:proofErr w:type="gramStart"/>
       <w:r>
         <w:rPr>
           <w:rFonts w:ascii="Arial" w:hAnsi="Arial" w:cs="Arial"/>
@@ -663,7 +682,16 @@
           <w:sz w:val="24"/>
           <w:szCs w:val="24"/>
         </w:rPr>
-        <w:t>/B</w:t>
+        <w:t>/</w:t>
+      </w:r>
+      <w:proofErr w:type="gramEnd"/>
+      <w:r>
+        <w:rPr>
+          <w:rFonts w:ascii="Arial" w:hAnsi="Arial" w:cs="Arial"/>
+          <w:sz w:val="24"/>
+          <w:szCs w:val="24"/>
+        </w:rPr>
+        <w:t>B</w:t>
       </w:r>
       <w:r>
         <w:rPr>
@@ -829,10 +857,10 @@
           <w:szCs w:val="24"/>
         </w:rPr>
         <w:drawing>
-          <wp:inline distT="0" distB="0" distL="0" distR="0" wp14:anchorId="75B98792" wp14:editId="2919C857">
-            <wp:extent cx="5400040" cy="6364605"/>
+          <wp:inline distT="0" distB="0" distL="0" distR="0" wp14:anchorId="6311E65E" wp14:editId="7E5FB127">
+            <wp:extent cx="5400040" cy="4425315"/>
             <wp:effectExtent l="0" t="0" r="0" b="0"/>
-            <wp:docPr id="3" name="Imagem 3"/>
+            <wp:docPr id="8" name="Imagem 8"/>
             <wp:cNvGraphicFramePr>
               <a:graphicFrameLocks xmlns:a="http://schemas.openxmlformats.org/drawingml/2006/main" noChangeAspect="1"/>
             </wp:cNvGraphicFramePr>
@@ -840,7 +868,7 @@
               <a:graphicData uri="http://schemas.openxmlformats.org/drawingml/2006/picture">
                 <pic:pic xmlns:pic="http://schemas.openxmlformats.org/drawingml/2006/picture">
                   <pic:nvPicPr>
-                    <pic:cNvPr id="3" name="Imagem 3"/>
+                    <pic:cNvPr id="8" name="Imagem 8"/>
                     <pic:cNvPicPr/>
                   </pic:nvPicPr>
                   <pic:blipFill>
@@ -858,7 +886,7 @@
                   <pic:spPr>
                     <a:xfrm>
                       <a:off x="0" y="0"/>
-                      <a:ext cx="5400040" cy="6364605"/>
+                      <a:ext cx="5400040" cy="4425315"/>
                     </a:xfrm>
                     <a:prstGeom prst="rect">
                       <a:avLst/>
@@ -969,15 +997,6 @@
           <w:szCs w:val="24"/>
         </w:rPr>
       </w:pPr>
-      <w:r>
-        <w:rPr>
-          <w:rFonts w:ascii="Arial" w:hAnsi="Arial" w:cs="Arial"/>
-          <w:sz w:val="24"/>
-          <w:szCs w:val="24"/>
-        </w:rPr>
-        <w:lastRenderedPageBreak/>
-        <w:t>E)</w:t>
-      </w:r>
     </w:p>
     <w:p>
       <w:pPr>
@@ -986,6 +1005,107 @@
         </w:tabs>
         <w:rPr>
           <w:rFonts w:ascii="Arial" w:hAnsi="Arial" w:cs="Arial"/>
+          <w:sz w:val="24"/>
+          <w:szCs w:val="24"/>
+        </w:rPr>
+      </w:pPr>
+    </w:p>
+    <w:p>
+      <w:pPr>
+        <w:tabs>
+          <w:tab w:val="left" w:pos="5415"/>
+        </w:tabs>
+        <w:rPr>
+          <w:rFonts w:ascii="Arial" w:hAnsi="Arial" w:cs="Arial"/>
+          <w:sz w:val="24"/>
+          <w:szCs w:val="24"/>
+        </w:rPr>
+      </w:pPr>
+    </w:p>
+    <w:p>
+      <w:pPr>
+        <w:tabs>
+          <w:tab w:val="left" w:pos="5415"/>
+        </w:tabs>
+        <w:rPr>
+          <w:rFonts w:ascii="Arial" w:hAnsi="Arial" w:cs="Arial"/>
+          <w:sz w:val="24"/>
+          <w:szCs w:val="24"/>
+        </w:rPr>
+      </w:pPr>
+    </w:p>
+    <w:p>
+      <w:pPr>
+        <w:tabs>
+          <w:tab w:val="left" w:pos="5415"/>
+        </w:tabs>
+        <w:rPr>
+          <w:rFonts w:ascii="Arial" w:hAnsi="Arial" w:cs="Arial"/>
+          <w:sz w:val="24"/>
+          <w:szCs w:val="24"/>
+        </w:rPr>
+      </w:pPr>
+    </w:p>
+    <w:p>
+      <w:pPr>
+        <w:tabs>
+          <w:tab w:val="left" w:pos="5415"/>
+        </w:tabs>
+        <w:rPr>
+          <w:rFonts w:ascii="Arial" w:hAnsi="Arial" w:cs="Arial"/>
+          <w:sz w:val="24"/>
+          <w:szCs w:val="24"/>
+        </w:rPr>
+      </w:pPr>
+    </w:p>
+    <w:p>
+      <w:pPr>
+        <w:tabs>
+          <w:tab w:val="left" w:pos="5415"/>
+        </w:tabs>
+        <w:rPr>
+          <w:rFonts w:ascii="Arial" w:hAnsi="Arial" w:cs="Arial"/>
+          <w:sz w:val="24"/>
+          <w:szCs w:val="24"/>
+        </w:rPr>
+      </w:pPr>
+    </w:p>
+    <w:p>
+      <w:pPr>
+        <w:tabs>
+          <w:tab w:val="left" w:pos="5415"/>
+        </w:tabs>
+        <w:rPr>
+          <w:rFonts w:ascii="Arial" w:hAnsi="Arial" w:cs="Arial"/>
+          <w:sz w:val="24"/>
+          <w:szCs w:val="24"/>
+        </w:rPr>
+      </w:pPr>
+      <w:r>
+        <w:rPr>
+          <w:rFonts w:ascii="Arial" w:hAnsi="Arial" w:cs="Arial"/>
+          <w:sz w:val="24"/>
+          <w:szCs w:val="24"/>
+        </w:rPr>
+        <w:lastRenderedPageBreak/>
+        <w:t>D)</w:t>
+      </w:r>
+      <w:r>
+        <w:rPr>
+          <w:rFonts w:ascii="Arial" w:hAnsi="Arial" w:cs="Arial"/>
+          <w:sz w:val="24"/>
+          <w:szCs w:val="24"/>
+        </w:rPr>
+        <w:t>E)</w:t>
+      </w:r>
+    </w:p>
+    <w:p>
+      <w:pPr>
+        <w:tabs>
+          <w:tab w:val="left" w:pos="5415"/>
+        </w:tabs>
+        <w:rPr>
+          <w:rFonts w:ascii="Arial" w:hAnsi="Arial" w:cs="Arial"/>
           <w:noProof/>
           <w:sz w:val="24"/>
           <w:szCs w:val="24"/>
@@ -999,10 +1119,10 @@
           <w:szCs w:val="24"/>
         </w:rPr>
         <w:drawing>
-          <wp:inline distT="0" distB="0" distL="0" distR="0" wp14:anchorId="6D112250" wp14:editId="5D5E78F1">
-            <wp:extent cx="5400040" cy="6255385"/>
+          <wp:inline distT="0" distB="0" distL="0" distR="0" wp14:anchorId="54252CB2" wp14:editId="61BC05D4">
+            <wp:extent cx="5400040" cy="8502015"/>
             <wp:effectExtent l="0" t="0" r="0" b="0"/>
-            <wp:docPr id="4" name="Imagem 4"/>
+            <wp:docPr id="9" name="Imagem 9"/>
             <wp:cNvGraphicFramePr>
               <a:graphicFrameLocks xmlns:a="http://schemas.openxmlformats.org/drawingml/2006/main" noChangeAspect="1"/>
             </wp:cNvGraphicFramePr>
@@ -1010,7 +1130,7 @@
               <a:graphicData uri="http://schemas.openxmlformats.org/drawingml/2006/picture">
                 <pic:pic xmlns:pic="http://schemas.openxmlformats.org/drawingml/2006/picture">
                   <pic:nvPicPr>
-                    <pic:cNvPr id="4" name="Imagem 4"/>
+                    <pic:cNvPr id="9" name="Imagem 9"/>
                     <pic:cNvPicPr/>
                   </pic:nvPicPr>
                   <pic:blipFill>
@@ -1028,7 +1148,7 @@
                   <pic:spPr>
                     <a:xfrm>
                       <a:off x="0" y="0"/>
-                      <a:ext cx="5400040" cy="6255385"/>
+                      <a:ext cx="5400040" cy="8502015"/>
                     </a:xfrm>
                     <a:prstGeom prst="rect">
                       <a:avLst/>
@@ -1069,6 +1189,165 @@
           <w:szCs w:val="24"/>
         </w:rPr>
       </w:pPr>
+      <w:r>
+        <w:rPr>
+          <w:rFonts w:ascii="Arial" w:hAnsi="Arial" w:cs="Arial"/>
+          <w:noProof/>
+          <w:sz w:val="24"/>
+          <w:szCs w:val="24"/>
+        </w:rPr>
+        <w:drawing>
+          <wp:inline distT="0" distB="0" distL="0" distR="0" wp14:anchorId="3B6B9123" wp14:editId="7B5FEDE2">
+            <wp:extent cx="5400040" cy="3703955"/>
+            <wp:effectExtent l="0" t="0" r="0" b="0"/>
+            <wp:docPr id="10" name="Imagem 10"/>
+            <wp:cNvGraphicFramePr>
+              <a:graphicFrameLocks xmlns:a="http://schemas.openxmlformats.org/drawingml/2006/main" noChangeAspect="1"/>
+            </wp:cNvGraphicFramePr>
+            <a:graphic xmlns:a="http://schemas.openxmlformats.org/drawingml/2006/main">
+              <a:graphicData uri="http://schemas.openxmlformats.org/drawingml/2006/picture">
+                <pic:pic xmlns:pic="http://schemas.openxmlformats.org/drawingml/2006/picture">
+                  <pic:nvPicPr>
+                    <pic:cNvPr id="10" name="Imagem 10"/>
+                    <pic:cNvPicPr/>
+                  </pic:nvPicPr>
+                  <pic:blipFill>
+                    <a:blip r:embed="rId10">
+                      <a:extLst>
+                        <a:ext uri="{28A0092B-C50C-407E-A947-70E740481C1C}">
+                          <a14:useLocalDpi xmlns:a14="http://schemas.microsoft.com/office/drawing/2010/main" val="0"/>
+                        </a:ext>
+                      </a:extLst>
+                    </a:blip>
+                    <a:stretch>
+                      <a:fillRect/>
+                    </a:stretch>
+                  </pic:blipFill>
+                  <pic:spPr>
+                    <a:xfrm>
+                      <a:off x="0" y="0"/>
+                      <a:ext cx="5400040" cy="3703955"/>
+                    </a:xfrm>
+                    <a:prstGeom prst="rect">
+                      <a:avLst/>
+                    </a:prstGeom>
+                  </pic:spPr>
+                </pic:pic>
+              </a:graphicData>
+            </a:graphic>
+          </wp:inline>
+        </w:drawing>
+      </w:r>
+    </w:p>
+    <w:p>
+      <w:pPr>
+        <w:rPr>
+          <w:rFonts w:ascii="Arial" w:hAnsi="Arial" w:cs="Arial"/>
+          <w:noProof/>
+          <w:sz w:val="24"/>
+          <w:szCs w:val="24"/>
+        </w:rPr>
+      </w:pPr>
+    </w:p>
+    <w:p>
+      <w:pPr>
+        <w:rPr>
+          <w:rFonts w:ascii="Arial" w:hAnsi="Arial" w:cs="Arial"/>
+          <w:noProof/>
+          <w:sz w:val="24"/>
+          <w:szCs w:val="24"/>
+        </w:rPr>
+      </w:pPr>
+    </w:p>
+    <w:p>
+      <w:pPr>
+        <w:rPr>
+          <w:rFonts w:ascii="Arial" w:hAnsi="Arial" w:cs="Arial"/>
+          <w:noProof/>
+          <w:sz w:val="24"/>
+          <w:szCs w:val="24"/>
+        </w:rPr>
+      </w:pPr>
+    </w:p>
+    <w:p>
+      <w:pPr>
+        <w:rPr>
+          <w:rFonts w:ascii="Arial" w:hAnsi="Arial" w:cs="Arial"/>
+          <w:noProof/>
+          <w:sz w:val="24"/>
+          <w:szCs w:val="24"/>
+        </w:rPr>
+      </w:pPr>
+    </w:p>
+    <w:p>
+      <w:pPr>
+        <w:rPr>
+          <w:rFonts w:ascii="Arial" w:hAnsi="Arial" w:cs="Arial"/>
+          <w:noProof/>
+          <w:sz w:val="24"/>
+          <w:szCs w:val="24"/>
+        </w:rPr>
+      </w:pPr>
+    </w:p>
+    <w:p>
+      <w:pPr>
+        <w:rPr>
+          <w:rFonts w:ascii="Arial" w:hAnsi="Arial" w:cs="Arial"/>
+          <w:noProof/>
+          <w:sz w:val="24"/>
+          <w:szCs w:val="24"/>
+        </w:rPr>
+      </w:pPr>
+    </w:p>
+    <w:p>
+      <w:pPr>
+        <w:rPr>
+          <w:rFonts w:ascii="Arial" w:hAnsi="Arial" w:cs="Arial"/>
+          <w:noProof/>
+          <w:sz w:val="24"/>
+          <w:szCs w:val="24"/>
+        </w:rPr>
+      </w:pPr>
+    </w:p>
+    <w:p>
+      <w:pPr>
+        <w:rPr>
+          <w:rFonts w:ascii="Arial" w:hAnsi="Arial" w:cs="Arial"/>
+          <w:noProof/>
+          <w:sz w:val="24"/>
+          <w:szCs w:val="24"/>
+        </w:rPr>
+      </w:pPr>
+    </w:p>
+    <w:p>
+      <w:pPr>
+        <w:rPr>
+          <w:rFonts w:ascii="Arial" w:hAnsi="Arial" w:cs="Arial"/>
+          <w:noProof/>
+          <w:sz w:val="24"/>
+          <w:szCs w:val="24"/>
+        </w:rPr>
+      </w:pPr>
+    </w:p>
+    <w:p>
+      <w:pPr>
+        <w:rPr>
+          <w:rFonts w:ascii="Arial" w:hAnsi="Arial" w:cs="Arial"/>
+          <w:noProof/>
+          <w:sz w:val="24"/>
+          <w:szCs w:val="24"/>
+        </w:rPr>
+      </w:pPr>
+    </w:p>
+    <w:p>
+      <w:pPr>
+        <w:rPr>
+          <w:rFonts w:ascii="Arial" w:hAnsi="Arial" w:cs="Arial"/>
+          <w:noProof/>
+          <w:sz w:val="24"/>
+          <w:szCs w:val="24"/>
+        </w:rPr>
+      </w:pPr>
     </w:p>
     <w:p>
       <w:pPr>
@@ -1142,7 +1421,6 @@
           <w:sz w:val="24"/>
           <w:szCs w:val="24"/>
         </w:rPr>
-        <w:lastRenderedPageBreak/>
         <w:t>Equação:</w:t>
       </w:r>
       <w:r>
@@ -1151,7 +1429,79 @@
           <w:sz w:val="24"/>
           <w:szCs w:val="24"/>
         </w:rPr>
-        <w:t xml:space="preserve"> S = (!A!BC!D) . (!A!BCD) . (!ABCD) . (A!BCD) . (ABCD)</w:t>
+        <w:t xml:space="preserve"> S = </w:t>
+      </w:r>
+      <w:proofErr w:type="gramStart"/>
+      <w:r>
+        <w:rPr>
+          <w:rFonts w:ascii="Arial" w:hAnsi="Arial" w:cs="Arial"/>
+          <w:sz w:val="24"/>
+          <w:szCs w:val="24"/>
+        </w:rPr>
+        <w:t>(!A</w:t>
+      </w:r>
+      <w:proofErr w:type="gramEnd"/>
+      <w:r>
+        <w:rPr>
+          <w:rFonts w:ascii="Arial" w:hAnsi="Arial" w:cs="Arial"/>
+          <w:sz w:val="24"/>
+          <w:szCs w:val="24"/>
+        </w:rPr>
+        <w:t xml:space="preserve">!BC!D) . </w:t>
+      </w:r>
+      <w:proofErr w:type="gramStart"/>
+      <w:r>
+        <w:rPr>
+          <w:rFonts w:ascii="Arial" w:hAnsi="Arial" w:cs="Arial"/>
+          <w:sz w:val="24"/>
+          <w:szCs w:val="24"/>
+        </w:rPr>
+        <w:t>(!A</w:t>
+      </w:r>
+      <w:proofErr w:type="gramEnd"/>
+      <w:r>
+        <w:rPr>
+          <w:rFonts w:ascii="Arial" w:hAnsi="Arial" w:cs="Arial"/>
+          <w:sz w:val="24"/>
+          <w:szCs w:val="24"/>
+        </w:rPr>
+        <w:t xml:space="preserve">!BCD) . </w:t>
+      </w:r>
+      <w:proofErr w:type="gramStart"/>
+      <w:r>
+        <w:rPr>
+          <w:rFonts w:ascii="Arial" w:hAnsi="Arial" w:cs="Arial"/>
+          <w:sz w:val="24"/>
+          <w:szCs w:val="24"/>
+        </w:rPr>
+        <w:t>(!ABCD</w:t>
+      </w:r>
+      <w:proofErr w:type="gramEnd"/>
+      <w:r>
+        <w:rPr>
+          <w:rFonts w:ascii="Arial" w:hAnsi="Arial" w:cs="Arial"/>
+          <w:sz w:val="24"/>
+          <w:szCs w:val="24"/>
+        </w:rPr>
+        <w:t>) . (</w:t>
+      </w:r>
+      <w:proofErr w:type="gramStart"/>
+      <w:r>
+        <w:rPr>
+          <w:rFonts w:ascii="Arial" w:hAnsi="Arial" w:cs="Arial"/>
+          <w:sz w:val="24"/>
+          <w:szCs w:val="24"/>
+        </w:rPr>
+        <w:t>A!BCD</w:t>
+      </w:r>
+      <w:proofErr w:type="gramEnd"/>
+      <w:r>
+        <w:rPr>
+          <w:rFonts w:ascii="Arial" w:hAnsi="Arial" w:cs="Arial"/>
+          <w:sz w:val="24"/>
+          <w:szCs w:val="24"/>
+        </w:rPr>
+        <w:t>) . (ABCD)</w:t>
       </w:r>
     </w:p>
     <w:p>
@@ -1188,7 +1538,7 @@
                     <pic:cNvPicPr/>
                   </pic:nvPicPr>
                   <pic:blipFill>
-                    <a:blip r:embed="rId10">
+                    <a:blip r:embed="rId11">
                       <a:extLst>
                         <a:ext uri="{28A0092B-C50C-407E-A947-70E740481C1C}">
                           <a14:useLocalDpi xmlns:a14="http://schemas.microsoft.com/office/drawing/2010/main" val="0"/>

</xml_diff>